<commit_message>
add a little bit of spice
</commit_message>
<xml_diff>
--- a/Resume_Buxton.docx
+++ b/Resume_Buxton.docx
@@ -519,7 +519,31 @@
           <w:sz w:val="20"/>
           <w:szCs w:val="24"/>
         </w:rPr>
-        <w:t xml:space="preserve">Architected and implemented all Linux based assets in the environment. Deployed relevant security tools. </w:t>
+        <w:t>Architected and implemented</w:t>
+      </w:r>
+      <w:r>
+        <w:rPr>
+          <w:color w:val="auto"/>
+          <w:sz w:val="20"/>
+          <w:szCs w:val="24"/>
+        </w:rPr>
+        <w:t xml:space="preserve"> all</w:t>
+      </w:r>
+      <w:r>
+        <w:rPr>
+          <w:color w:val="auto"/>
+          <w:sz w:val="20"/>
+          <w:szCs w:val="24"/>
+        </w:rPr>
+        <w:t xml:space="preserve"> Linux assets in the environment. Deployed relevant security tools</w:t>
+      </w:r>
+      <w:r>
+        <w:rPr>
+          <w:color w:val="auto"/>
+          <w:sz w:val="20"/>
+          <w:szCs w:val="24"/>
+        </w:rPr>
+        <w:t xml:space="preserve"> and configurations</w:t>
       </w:r>
     </w:p>
     <w:p>
@@ -542,15 +566,7 @@
           <w:sz w:val="20"/>
           <w:szCs w:val="24"/>
         </w:rPr>
-        <w:t xml:space="preserve">Architected </w:t>
-      </w:r>
-      <w:r>
-        <w:rPr>
-          <w:color w:val="auto"/>
-          <w:sz w:val="20"/>
-          <w:szCs w:val="24"/>
-        </w:rPr>
-        <w:t xml:space="preserve">Kubernetes and Docker implementations. </w:t>
+        <w:t xml:space="preserve">Architected Kubernetes and Docker implementations and designed hardened containers based on requirements. </w:t>
       </w:r>
     </w:p>
     <w:p>
@@ -612,7 +628,23 @@
           <w:sz w:val="20"/>
           <w:szCs w:val="24"/>
         </w:rPr>
-        <w:t xml:space="preserve"> DoD Risk Management. Assessing compliance and performing remediation, automated with</w:t>
+        <w:t xml:space="preserve"> DoD Risk Management</w:t>
+      </w:r>
+      <w:r>
+        <w:rPr>
+          <w:color w:val="auto"/>
+          <w:sz w:val="20"/>
+          <w:szCs w:val="24"/>
+        </w:rPr>
+        <w:t xml:space="preserve"> for hardening OS and implementing strict and robust access control</w:t>
+      </w:r>
+      <w:r>
+        <w:rPr>
+          <w:color w:val="auto"/>
+          <w:sz w:val="20"/>
+          <w:szCs w:val="24"/>
+        </w:rPr>
+        <w:t>. Assessing compliance and performing remediation, automated with</w:t>
       </w:r>
       <w:r>
         <w:rPr>

</xml_diff>